<commit_message>
Casos de uso especifico, aplicativo para leer archivos excel y obtener sus datos
</commit_message>
<xml_diff>
--- a/docs/formato_ieee830 FormaSer.docx
+++ b/docs/formato_ieee830 FormaSer.docx
@@ -5012,13 +5012,8 @@
               <w:pStyle w:val="Normalindentado2"/>
               <w:ind w:left="0"/>
             </w:pPr>
-            <w:proofErr w:type="spellStart"/>
             <w:r>
-              <w:t>Jhon</w:t>
-            </w:r>
-            <w:proofErr w:type="spellEnd"/>
-            <w:r>
-              <w:t xml:space="preserve"> Alexander </w:t>
+              <w:t xml:space="preserve">Jhon Alexander </w:t>
             </w:r>
             <w:proofErr w:type="spellStart"/>
             <w:r>
@@ -6378,6 +6373,7 @@
       <w:tblPr>
         <w:tblW w:w="10380" w:type="dxa"/>
         <w:tblCellSpacing w:w="15" w:type="dxa"/>
+        <w:tblInd w:w="-954" w:type="dxa"/>
         <w:tblBorders>
           <w:top w:val="single" w:sz="2" w:space="0" w:color="auto"/>
           <w:left w:val="single" w:sz="2" w:space="0" w:color="auto"/>
@@ -7015,15 +7011,7 @@
         <w:ind w:left="708"/>
       </w:pPr>
       <w:r>
-        <w:t xml:space="preserve">Descripción </w:t>
-      </w:r>
-      <w:proofErr w:type="gramStart"/>
-      <w:r>
-        <w:t>de  los</w:t>
-      </w:r>
-      <w:proofErr w:type="gramEnd"/>
-      <w:r>
-        <w:t xml:space="preserve"> usuarios del producto, incluyendo nivel educacional, experiencia y experiencia técnica.</w:t>
+        <w:t>Descripción de  los usuarios del producto, incluyendo nivel educacional, experiencia y experiencia técnica.</w:t>
       </w:r>
     </w:p>
     <w:p>
@@ -7563,21 +7551,7 @@
         <w:rPr>
           <w:lang w:val="es-CO"/>
         </w:rPr>
-        <w:t xml:space="preserve">RF 10, RF 10.1, RF </w:t>
-      </w:r>
-      <w:proofErr w:type="gramStart"/>
-      <w:r>
-        <w:rPr>
-          <w:lang w:val="es-CO"/>
-        </w:rPr>
-        <w:t>10.2,...</w:t>
-      </w:r>
-      <w:proofErr w:type="gramEnd"/>
-      <w:r>
-        <w:rPr>
-          <w:lang w:val="es-CO"/>
-        </w:rPr>
-        <w:t>).</w:t>
+        <w:t>RF 10, RF 10.1, RF 10.2,...).</w:t>
       </w:r>
     </w:p>
     <w:p>
@@ -7608,6 +7582,7 @@
       <w:tblPr>
         <w:tblW w:w="10380" w:type="dxa"/>
         <w:tblCellSpacing w:w="15" w:type="dxa"/>
+        <w:tblInd w:w="-954" w:type="dxa"/>
         <w:tblBorders>
           <w:top w:val="single" w:sz="2" w:space="0" w:color="auto"/>
           <w:left w:val="single" w:sz="2" w:space="0" w:color="auto"/>
@@ -10546,7 +10521,6 @@
         <w:t xml:space="preserve">Pantalla Principal: Al iniciar sesión, los usuarios deben ser dirigidos a una pantalla principal que proporcione una visión general de las opciones </w:t>
       </w:r>
       <w:proofErr w:type="spellStart"/>
-      <w:proofErr w:type="gramStart"/>
       <w:r>
         <w:rPr>
           <w:lang w:val="es-CO"/>
@@ -10560,7 +10534,6 @@
         <w:t>como</w:t>
       </w:r>
       <w:proofErr w:type="spellEnd"/>
-      <w:proofErr w:type="gramEnd"/>
       <w:r>
         <w:rPr>
           <w:lang w:val="es-CO"/>

</xml_diff>